<commit_message>
Current draft of two project-related documents
These will need to be updated further before final submission, but have been updated to describe our new classification-based approach trying to predict "land usage".
</commit_message>
<xml_diff>
--- a/Erdos_1-page_Summary_Draft.docx
+++ b/Erdos_1-page_Summary_Draft.docx
@@ -24,7 +24,15 @@
           <w:b/>
           <w:bCs/>
         </w:rPr>
-        <w:t>urban population using GEDI-L2A tree coverage data</w:t>
+        <w:t>land usage</w:t>
+      </w:r>
+      <w:r>
+        <w:rPr>
+          <w:rFonts w:ascii="Times New Roman" w:hAnsi="Times New Roman" w:cs="Times New Roman"/>
+          <w:b/>
+          <w:bCs/>
+        </w:rPr>
+        <w:t xml:space="preserve"> using GEDI-L2A tree coverage data</w:t>
       </w:r>
       <w:r>
         <w:rPr>
@@ -45,7 +53,35 @@
         <w:rPr>
           <w:rFonts w:ascii="Times New Roman" w:hAnsi="Times New Roman" w:cs="Times New Roman"/>
         </w:rPr>
-        <w:t>Frank Seidl, Luke Kiernan, Keavin Moore, Nicholas Barvinok, Noah Rahman</w:t>
+        <w:t xml:space="preserve">Frank </w:t>
+      </w:r>
+      <w:proofErr w:type="spellStart"/>
+      <w:r>
+        <w:rPr>
+          <w:rFonts w:ascii="Times New Roman" w:hAnsi="Times New Roman" w:cs="Times New Roman"/>
+        </w:rPr>
+        <w:t>Seidl</w:t>
+      </w:r>
+      <w:proofErr w:type="spellEnd"/>
+      <w:r>
+        <w:rPr>
+          <w:rFonts w:ascii="Times New Roman" w:hAnsi="Times New Roman" w:cs="Times New Roman"/>
+        </w:rPr>
+        <w:t xml:space="preserve">, Luke Kiernan, Keavin Moore, Nicholas </w:t>
+      </w:r>
+      <w:proofErr w:type="spellStart"/>
+      <w:r>
+        <w:rPr>
+          <w:rFonts w:ascii="Times New Roman" w:hAnsi="Times New Roman" w:cs="Times New Roman"/>
+        </w:rPr>
+        <w:t>Barvinok</w:t>
+      </w:r>
+      <w:proofErr w:type="spellEnd"/>
+      <w:r>
+        <w:rPr>
+          <w:rFonts w:ascii="Times New Roman" w:hAnsi="Times New Roman" w:cs="Times New Roman"/>
+        </w:rPr>
+        <w:t>, Noah Rahman</w:t>
       </w:r>
     </w:p>
     <w:p>
@@ -88,7 +124,23 @@
           <w:b/>
           <w:bCs/>
         </w:rPr>
-        <w:t xml:space="preserve">predict urban proportion from laser measurements of </w:t>
+        <w:t xml:space="preserve">predict </w:t>
+      </w:r>
+      <w:r>
+        <w:rPr>
+          <w:rFonts w:ascii="Times New Roman" w:hAnsi="Times New Roman" w:cs="Times New Roman"/>
+          <w:b/>
+          <w:bCs/>
+        </w:rPr>
+        <w:t>land usage classification (urban-developed vs. non-urban)</w:t>
+      </w:r>
+      <w:r>
+        <w:rPr>
+          <w:rFonts w:ascii="Times New Roman" w:hAnsi="Times New Roman" w:cs="Times New Roman"/>
+          <w:b/>
+          <w:bCs/>
+        </w:rPr>
+        <w:t xml:space="preserve"> from laser measurements of </w:t>
       </w:r>
       <w:r>
         <w:rPr>
@@ -221,14 +273,13 @@
         <w:rPr>
           <w:rFonts w:ascii="Times New Roman" w:hAnsi="Times New Roman" w:cs="Times New Roman"/>
         </w:rPr>
-        <w:t>dataset</w:t>
-      </w:r>
-      <w:r>
-        <w:rPr>
-          <w:rFonts w:ascii="Times New Roman" w:hAnsi="Times New Roman" w:cs="Times New Roman"/>
-          <w:vertAlign w:val="superscript"/>
-        </w:rPr>
-        <w:t>[1]</w:t>
+        <w:t>datase</w:t>
+      </w:r>
+      <w:r>
+        <w:rPr>
+          <w:rFonts w:ascii="Times New Roman" w:hAnsi="Times New Roman" w:cs="Times New Roman"/>
+        </w:rPr>
+        <w:t>t</w:t>
       </w:r>
       <w:r>
         <w:rPr>
@@ -252,7 +303,13 @@
         <w:rPr>
           <w:rFonts w:ascii="Times New Roman" w:hAnsi="Times New Roman" w:cs="Times New Roman"/>
         </w:rPr>
-        <w:t xml:space="preserve">footprint following the orbit of the ISS. </w:t>
+        <w:t>footprint following the orbit of the ISS.</w:t>
+      </w:r>
+      <w:r>
+        <w:rPr>
+          <w:rFonts w:ascii="Times New Roman" w:hAnsi="Times New Roman" w:cs="Times New Roman"/>
+        </w:rPr>
+        <w:t xml:space="preserve"> </w:t>
       </w:r>
       <w:r>
         <w:rPr>
@@ -274,13 +331,23 @@
         </w:rPr>
         <w:t>) and clean/preprocess the data based on various flags such as ‘</w:t>
       </w:r>
-      <w:r>
-        <w:rPr>
-          <w:rFonts w:ascii="Times New Roman" w:hAnsi="Times New Roman" w:cs="Times New Roman"/>
-          <w:i/>
-          <w:iCs/>
-        </w:rPr>
-        <w:t>degrade_flag’</w:t>
+      <w:proofErr w:type="spellStart"/>
+      <w:r>
+        <w:rPr>
+          <w:rFonts w:ascii="Times New Roman" w:hAnsi="Times New Roman" w:cs="Times New Roman"/>
+          <w:i/>
+          <w:iCs/>
+        </w:rPr>
+        <w:t>degrade_flag</w:t>
+      </w:r>
+      <w:proofErr w:type="spellEnd"/>
+      <w:r>
+        <w:rPr>
+          <w:rFonts w:ascii="Times New Roman" w:hAnsi="Times New Roman" w:cs="Times New Roman"/>
+          <w:i/>
+          <w:iCs/>
+        </w:rPr>
+        <w:t>’</w:t>
       </w:r>
       <w:r>
         <w:rPr>
@@ -288,6 +355,7 @@
         </w:rPr>
         <w:t xml:space="preserve"> and ‘</w:t>
       </w:r>
+      <w:proofErr w:type="spellStart"/>
       <w:r>
         <w:rPr>
           <w:rFonts w:ascii="Times New Roman" w:hAnsi="Times New Roman" w:cs="Times New Roman"/>
@@ -310,7 +378,16 @@
           <w:i/>
           <w:iCs/>
         </w:rPr>
-        <w:t>flag’</w:t>
+        <w:t>flag</w:t>
+      </w:r>
+      <w:proofErr w:type="spellEnd"/>
+      <w:r>
+        <w:rPr>
+          <w:rFonts w:ascii="Times New Roman" w:hAnsi="Times New Roman" w:cs="Times New Roman"/>
+          <w:i/>
+          <w:iCs/>
+        </w:rPr>
+        <w:t>’</w:t>
       </w:r>
       <w:r>
         <w:rPr>
@@ -322,41 +399,37 @@
         <w:rPr>
           <w:rFonts w:ascii="Times New Roman" w:hAnsi="Times New Roman" w:cs="Times New Roman"/>
         </w:rPr>
-        <w:t xml:space="preserve">We can then predict </w:t>
-      </w:r>
-      <w:r>
-        <w:rPr>
-          <w:rFonts w:ascii="Times New Roman" w:hAnsi="Times New Roman" w:cs="Times New Roman"/>
-        </w:rPr>
-        <w:t>‘</w:t>
-      </w:r>
-      <w:r>
-        <w:rPr>
-          <w:rFonts w:ascii="Times New Roman" w:hAnsi="Times New Roman" w:cs="Times New Roman"/>
-          <w:b/>
-          <w:bCs/>
-        </w:rPr>
-        <w:t>urban</w:t>
-      </w:r>
-      <w:r>
-        <w:rPr>
-          <w:rFonts w:ascii="Times New Roman" w:hAnsi="Times New Roman" w:cs="Times New Roman"/>
-          <w:b/>
-          <w:bCs/>
-        </w:rPr>
-        <w:t>_</w:t>
-      </w:r>
-      <w:r>
-        <w:rPr>
-          <w:rFonts w:ascii="Times New Roman" w:hAnsi="Times New Roman" w:cs="Times New Roman"/>
-          <w:b/>
-          <w:bCs/>
-        </w:rPr>
-        <w:t>proportion</w:t>
-      </w:r>
-      <w:r>
-        <w:rPr>
-          <w:rFonts w:ascii="Times New Roman" w:hAnsi="Times New Roman" w:cs="Times New Roman"/>
+        <w:t xml:space="preserve">We combine this dataset with the Multi-Resolution Land Characteristic Consortium (MRLC) land usage data for the contiguous United States. </w:t>
+      </w:r>
+      <w:r>
+        <w:rPr>
+          <w:rFonts w:ascii="Times New Roman" w:hAnsi="Times New Roman" w:cs="Times New Roman"/>
+        </w:rPr>
+        <w:t xml:space="preserve">We can then </w:t>
+      </w:r>
+      <w:r>
+        <w:rPr>
+          <w:rFonts w:ascii="Times New Roman" w:hAnsi="Times New Roman" w:cs="Times New Roman"/>
+        </w:rPr>
+        <w:t>predict ‘</w:t>
+      </w:r>
+      <w:proofErr w:type="spellStart"/>
+      <w:r>
+        <w:rPr>
+          <w:rFonts w:ascii="Times New Roman" w:hAnsi="Times New Roman" w:cs="Times New Roman"/>
+          <w:b/>
+          <w:bCs/>
+          <w:i/>
+          <w:iCs/>
+        </w:rPr>
+        <w:t>land_usage</w:t>
+      </w:r>
+      <w:proofErr w:type="spellEnd"/>
+      <w:r>
+        <w:rPr>
+          <w:rFonts w:ascii="Times New Roman" w:hAnsi="Times New Roman" w:cs="Times New Roman"/>
+          <w:b/>
+          <w:bCs/>
         </w:rPr>
         <w:t>’</w:t>
       </w:r>
@@ -364,13 +437,163 @@
         <w:rPr>
           <w:rFonts w:ascii="Times New Roman" w:hAnsi="Times New Roman" w:cs="Times New Roman"/>
         </w:rPr>
-        <w:t xml:space="preserve"> using other relevant columns in the dataset, such</w:t>
-      </w:r>
-      <w:r>
-        <w:rPr>
-          <w:rFonts w:ascii="Times New Roman" w:hAnsi="Times New Roman" w:cs="Times New Roman"/>
-        </w:rPr>
-        <w:t xml:space="preserve"> as</w:t>
+        <w:t xml:space="preserve"> using a classifier representing either urban development or vegetated land, u</w:t>
+      </w:r>
+      <w:r>
+        <w:rPr>
+          <w:rFonts w:ascii="Times New Roman" w:hAnsi="Times New Roman" w:cs="Times New Roman"/>
+        </w:rPr>
+        <w:t xml:space="preserve">sing other relevant </w:t>
+      </w:r>
+      <w:r>
+        <w:rPr>
+          <w:rFonts w:ascii="Times New Roman" w:hAnsi="Times New Roman" w:cs="Times New Roman"/>
+        </w:rPr>
+        <w:t>features,</w:t>
+      </w:r>
+      <w:r>
+        <w:rPr>
+          <w:rFonts w:ascii="Times New Roman" w:hAnsi="Times New Roman" w:cs="Times New Roman"/>
+        </w:rPr>
+        <w:t xml:space="preserve"> especially using the</w:t>
+      </w:r>
+      <w:r>
+        <w:rPr>
+          <w:rFonts w:ascii="Times New Roman" w:hAnsi="Times New Roman" w:cs="Times New Roman"/>
+        </w:rPr>
+        <w:t xml:space="preserve"> relative height</w:t>
+      </w:r>
+      <w:r>
+        <w:rPr>
+          <w:rFonts w:ascii="Times New Roman" w:hAnsi="Times New Roman" w:cs="Times New Roman"/>
+        </w:rPr>
+        <w:t xml:space="preserve"> ‘</w:t>
+      </w:r>
+      <w:proofErr w:type="spellStart"/>
+      <w:r>
+        <w:rPr>
+          <w:rFonts w:ascii="Times New Roman" w:hAnsi="Times New Roman" w:cs="Times New Roman"/>
+          <w:b/>
+          <w:bCs/>
+          <w:i/>
+          <w:iCs/>
+        </w:rPr>
+        <w:t>rh_n</w:t>
+      </w:r>
+      <w:proofErr w:type="spellEnd"/>
+      <w:r>
+        <w:rPr>
+          <w:rFonts w:ascii="Times New Roman" w:hAnsi="Times New Roman" w:cs="Times New Roman"/>
+          <w:b/>
+          <w:bCs/>
+        </w:rPr>
+        <w:t>’</w:t>
+      </w:r>
+      <w:r>
+        <w:rPr>
+          <w:rFonts w:ascii="Times New Roman" w:hAnsi="Times New Roman" w:cs="Times New Roman"/>
+        </w:rPr>
+        <w:t xml:space="preserve"> metrics. These metrics provide the </w:t>
+      </w:r>
+      <w:r>
+        <w:rPr>
+          <w:rFonts w:ascii="Times New Roman" w:hAnsi="Times New Roman" w:cs="Times New Roman"/>
+          <w:i/>
+          <w:iCs/>
+        </w:rPr>
+        <w:t>n</w:t>
+      </w:r>
+      <w:r>
+        <w:rPr>
+          <w:rFonts w:ascii="Times New Roman" w:hAnsi="Times New Roman" w:cs="Times New Roman"/>
+        </w:rPr>
+        <w:t>-</w:t>
+      </w:r>
+      <w:proofErr w:type="spellStart"/>
+      <w:r>
+        <w:rPr>
+          <w:rFonts w:ascii="Times New Roman" w:hAnsi="Times New Roman" w:cs="Times New Roman"/>
+        </w:rPr>
+        <w:t>th</w:t>
+      </w:r>
+      <w:proofErr w:type="spellEnd"/>
+      <w:r>
+        <w:rPr>
+          <w:rFonts w:ascii="Times New Roman" w:hAnsi="Times New Roman" w:cs="Times New Roman"/>
+        </w:rPr>
+        <w:t xml:space="preserve"> percentile </w:t>
+      </w:r>
+      <w:r>
+        <w:rPr>
+          <w:rFonts w:ascii="Times New Roman" w:hAnsi="Times New Roman" w:cs="Times New Roman"/>
+        </w:rPr>
+        <w:t>of returned beam energy, with</w:t>
+      </w:r>
+      <w:r>
+        <w:rPr>
+          <w:rFonts w:ascii="Times New Roman" w:hAnsi="Times New Roman" w:cs="Times New Roman"/>
+        </w:rPr>
+        <w:t xml:space="preserve"> all</w:t>
+      </w:r>
+      <w:r>
+        <w:rPr>
+          <w:rFonts w:ascii="Times New Roman" w:hAnsi="Times New Roman" w:cs="Times New Roman"/>
+        </w:rPr>
+        <w:t xml:space="preserve"> 101 metrics allowing mapping of both the tree canopy height and its vertical structur</w:t>
+      </w:r>
+      <w:r>
+        <w:rPr>
+          <w:rFonts w:ascii="Times New Roman" w:hAnsi="Times New Roman" w:cs="Times New Roman"/>
+        </w:rPr>
+        <w:t>e</w:t>
+      </w:r>
+      <w:r>
+        <w:rPr>
+          <w:rFonts w:ascii="Times New Roman" w:hAnsi="Times New Roman" w:cs="Times New Roman"/>
+        </w:rPr>
+        <w:t xml:space="preserve">. We </w:t>
+      </w:r>
+      <w:r>
+        <w:rPr>
+          <w:rFonts w:ascii="Times New Roman" w:hAnsi="Times New Roman" w:cs="Times New Roman"/>
+        </w:rPr>
+        <w:t>will</w:t>
+      </w:r>
+      <w:r>
+        <w:rPr>
+          <w:rFonts w:ascii="Times New Roman" w:hAnsi="Times New Roman" w:cs="Times New Roman"/>
+        </w:rPr>
+        <w:t xml:space="preserve"> find relevant correlations between </w:t>
+      </w:r>
+      <w:r>
+        <w:rPr>
+          <w:rFonts w:ascii="Times New Roman" w:hAnsi="Times New Roman" w:cs="Times New Roman"/>
+        </w:rPr>
+        <w:t xml:space="preserve">relative height metrics and other relevant </w:t>
+      </w:r>
+      <w:r>
+        <w:rPr>
+          <w:rFonts w:ascii="Times New Roman" w:hAnsi="Times New Roman" w:cs="Times New Roman"/>
+        </w:rPr>
+        <w:t>features</w:t>
+      </w:r>
+      <w:r>
+        <w:rPr>
+          <w:rFonts w:ascii="Times New Roman" w:hAnsi="Times New Roman" w:cs="Times New Roman"/>
+        </w:rPr>
+        <w:t>,</w:t>
+      </w:r>
+      <w:r>
+        <w:rPr>
+          <w:rFonts w:ascii="Times New Roman" w:hAnsi="Times New Roman" w:cs="Times New Roman"/>
+        </w:rPr>
+        <w:t xml:space="preserve"> and test various </w:t>
+      </w:r>
+      <w:r>
+        <w:rPr>
+          <w:rFonts w:ascii="Times New Roman" w:hAnsi="Times New Roman" w:cs="Times New Roman"/>
+        </w:rPr>
+        <w:t>classification</w:t>
       </w:r>
       <w:r>
         <w:rPr>
@@ -382,21 +605,26 @@
         <w:rPr>
           <w:rFonts w:ascii="Times New Roman" w:hAnsi="Times New Roman" w:cs="Times New Roman"/>
         </w:rPr>
-        <w:t>‘</w:t>
-      </w:r>
-      <w:r>
-        <w:rPr>
-          <w:rFonts w:ascii="Times New Roman" w:hAnsi="Times New Roman" w:cs="Times New Roman"/>
-          <w:i/>
-          <w:iCs/>
-        </w:rPr>
-        <w:t>landsat_treecover</w:t>
-      </w:r>
-      <w:r>
-        <w:rPr>
-          <w:rFonts w:ascii="Times New Roman" w:hAnsi="Times New Roman" w:cs="Times New Roman"/>
-        </w:rPr>
-        <w:t>’</w:t>
+        <w:t>models before deciding on a best-fit model. We choose New York as a test case due to it containing forests, plains, lakes/ponds, and urban developments</w:t>
+      </w:r>
+      <w:r>
+        <w:rPr>
+          <w:rFonts w:ascii="Times New Roman" w:hAnsi="Times New Roman" w:cs="Times New Roman"/>
+        </w:rPr>
+        <w:t>; the GEDI L2A dataset has great coverage of New York, passing over</w:t>
+      </w:r>
+      <w:r>
+        <w:rPr>
+          <w:rFonts w:ascii="Times New Roman" w:hAnsi="Times New Roman" w:cs="Times New Roman"/>
+        </w:rPr>
+        <w:t xml:space="preserve"> each of </w:t>
+      </w:r>
+      <w:proofErr w:type="gramStart"/>
+      <w:r>
+        <w:rPr>
+          <w:rFonts w:ascii="Times New Roman" w:hAnsi="Times New Roman" w:cs="Times New Roman"/>
+        </w:rPr>
+        <w:t>these distinct</w:t>
       </w:r>
       <w:r>
         <w:rPr>
@@ -408,150 +636,26 @@
         <w:rPr>
           <w:rFonts w:ascii="Times New Roman" w:hAnsi="Times New Roman" w:cs="Times New Roman"/>
         </w:rPr>
-        <w:t>and</w:t>
-      </w:r>
-      <w:r>
-        <w:rPr>
-          <w:rFonts w:ascii="Times New Roman" w:hAnsi="Times New Roman" w:cs="Times New Roman"/>
-        </w:rPr>
-        <w:t xml:space="preserve"> ‘</w:t>
-      </w:r>
-      <w:r>
-        <w:rPr>
-          <w:rFonts w:ascii="Times New Roman" w:hAnsi="Times New Roman" w:cs="Times New Roman"/>
-          <w:i/>
-          <w:iCs/>
-        </w:rPr>
-        <w:t>landsat_water_persistence</w:t>
-      </w:r>
-      <w:r>
-        <w:rPr>
-          <w:rFonts w:ascii="Times New Roman" w:hAnsi="Times New Roman" w:cs="Times New Roman"/>
-        </w:rPr>
-        <w:t>’, but especially using the</w:t>
-      </w:r>
-      <w:r>
-        <w:rPr>
-          <w:rFonts w:ascii="Times New Roman" w:hAnsi="Times New Roman" w:cs="Times New Roman"/>
-        </w:rPr>
-        <w:t xml:space="preserve"> relative height</w:t>
-      </w:r>
-      <w:r>
-        <w:rPr>
-          <w:rFonts w:ascii="Times New Roman" w:hAnsi="Times New Roman" w:cs="Times New Roman"/>
-        </w:rPr>
-        <w:t xml:space="preserve"> ‘</w:t>
-      </w:r>
-      <w:r>
-        <w:rPr>
-          <w:rFonts w:ascii="Times New Roman" w:hAnsi="Times New Roman" w:cs="Times New Roman"/>
-          <w:b/>
-          <w:bCs/>
-          <w:i/>
-          <w:iCs/>
-        </w:rPr>
-        <w:t>rh_n</w:t>
-      </w:r>
-      <w:r>
-        <w:rPr>
-          <w:rFonts w:ascii="Times New Roman" w:hAnsi="Times New Roman" w:cs="Times New Roman"/>
-          <w:b/>
-          <w:bCs/>
-        </w:rPr>
-        <w:t>’</w:t>
-      </w:r>
-      <w:r>
-        <w:rPr>
-          <w:rFonts w:ascii="Times New Roman" w:hAnsi="Times New Roman" w:cs="Times New Roman"/>
-        </w:rPr>
-        <w:t xml:space="preserve"> metrics. These metrics provide the </w:t>
-      </w:r>
-      <w:r>
-        <w:rPr>
-          <w:rFonts w:ascii="Times New Roman" w:hAnsi="Times New Roman" w:cs="Times New Roman"/>
-          <w:i/>
-          <w:iCs/>
-        </w:rPr>
-        <w:t>n</w:t>
-      </w:r>
-      <w:r>
-        <w:rPr>
-          <w:rFonts w:ascii="Times New Roman" w:hAnsi="Times New Roman" w:cs="Times New Roman"/>
-        </w:rPr>
-        <w:t xml:space="preserve">-th percentile </w:t>
-      </w:r>
-      <w:r>
-        <w:rPr>
-          <w:rFonts w:ascii="Times New Roman" w:hAnsi="Times New Roman" w:cs="Times New Roman"/>
-        </w:rPr>
-        <w:t>of returned beam energy, with these 101 metrics allowing mapping of both the tree canopy height and its vertical structure</w:t>
-      </w:r>
-      <w:r>
-        <w:rPr>
-          <w:rFonts w:ascii="Times New Roman" w:hAnsi="Times New Roman" w:cs="Times New Roman"/>
-          <w:vertAlign w:val="superscript"/>
-        </w:rPr>
-        <w:t>[2]</w:t>
-      </w:r>
-      <w:r>
-        <w:rPr>
-          <w:rFonts w:ascii="Times New Roman" w:hAnsi="Times New Roman" w:cs="Times New Roman"/>
-        </w:rPr>
-        <w:t xml:space="preserve">. We </w:t>
-      </w:r>
-      <w:r>
-        <w:rPr>
-          <w:rFonts w:ascii="Times New Roman" w:hAnsi="Times New Roman" w:cs="Times New Roman"/>
-        </w:rPr>
-        <w:t>will</w:t>
-      </w:r>
-      <w:r>
-        <w:rPr>
-          <w:rFonts w:ascii="Times New Roman" w:hAnsi="Times New Roman" w:cs="Times New Roman"/>
-        </w:rPr>
-        <w:t xml:space="preserve"> find relevant correlations between </w:t>
-      </w:r>
-      <w:r>
-        <w:rPr>
-          <w:rFonts w:ascii="Times New Roman" w:hAnsi="Times New Roman" w:cs="Times New Roman"/>
-        </w:rPr>
-        <w:t xml:space="preserve">relative height metrics and other relevant </w:t>
-      </w:r>
-      <w:r>
-        <w:rPr>
-          <w:rFonts w:ascii="Times New Roman" w:hAnsi="Times New Roman" w:cs="Times New Roman"/>
-        </w:rPr>
-        <w:t>features</w:t>
-      </w:r>
-      <w:r>
-        <w:rPr>
-          <w:rFonts w:ascii="Times New Roman" w:hAnsi="Times New Roman" w:cs="Times New Roman"/>
-        </w:rPr>
-        <w:t>,</w:t>
-      </w:r>
-      <w:r>
-        <w:rPr>
-          <w:rFonts w:ascii="Times New Roman" w:hAnsi="Times New Roman" w:cs="Times New Roman"/>
-        </w:rPr>
-        <w:t xml:space="preserve"> and test various </w:t>
-      </w:r>
-      <w:r>
-        <w:rPr>
-          <w:rFonts w:ascii="Times New Roman" w:hAnsi="Times New Roman" w:cs="Times New Roman"/>
-        </w:rPr>
-        <w:t xml:space="preserve">regression </w:t>
-      </w:r>
-      <w:r>
-        <w:rPr>
-          <w:rFonts w:ascii="Times New Roman" w:hAnsi="Times New Roman" w:cs="Times New Roman"/>
-        </w:rPr>
-        <w:t>models before deciding on a best-fit model. We choose New York as a test case due to it containing forests, plains, lakes/ponds, and urban developments</w:t>
-      </w:r>
-      <w:r>
-        <w:rPr>
-          <w:rFonts w:ascii="Times New Roman" w:hAnsi="Times New Roman" w:cs="Times New Roman"/>
-        </w:rPr>
-        <w:t>; the GEDI L2A dataset has great coverage of New York, passing over these various geographical features as the ISS orbits</w:t>
+        <w:t>geographical</w:t>
+      </w:r>
+      <w:r>
+        <w:rPr>
+          <w:rFonts w:ascii="Times New Roman" w:hAnsi="Times New Roman" w:cs="Times New Roman"/>
+        </w:rPr>
+        <w:t xml:space="preserve"> </w:t>
+      </w:r>
+      <w:r>
+        <w:rPr>
+          <w:rFonts w:ascii="Times New Roman" w:hAnsi="Times New Roman" w:cs="Times New Roman"/>
+        </w:rPr>
+        <w:t>region</w:t>
+      </w:r>
+      <w:proofErr w:type="gramEnd"/>
+      <w:r>
+        <w:rPr>
+          <w:rFonts w:ascii="Times New Roman" w:hAnsi="Times New Roman" w:cs="Times New Roman"/>
+        </w:rPr>
+        <w:t xml:space="preserve"> as the ISS orbits</w:t>
       </w:r>
       <w:r>
         <w:rPr>
@@ -559,6 +663,7 @@
         </w:rPr>
         <w:t xml:space="preserve">. With our best-fit model, we can then use this tool to try to predict trends for regions other than New York, such as </w:t>
       </w:r>
+      <w:proofErr w:type="gramStart"/>
       <w:r>
         <w:rPr>
           <w:rFonts w:ascii="Times New Roman" w:hAnsi="Times New Roman" w:cs="Times New Roman"/>
@@ -577,6 +682,7 @@
         </w:rPr>
         <w:t>developed</w:t>
       </w:r>
+      <w:proofErr w:type="gramEnd"/>
       <w:r>
         <w:rPr>
           <w:rFonts w:ascii="Times New Roman" w:hAnsi="Times New Roman" w:cs="Times New Roman"/>
@@ -652,6 +758,16 @@
       <w:r>
         <w:rPr>
           <w:rFonts w:ascii="Times New Roman" w:hAnsi="Times New Roman" w:cs="Times New Roman"/>
+          <w:b/>
+          <w:bCs/>
+          <w:i/>
+          <w:iCs/>
+        </w:rPr>
+        <w:t xml:space="preserve"> --- if we do this, we need to bring in a comparison dataset</w:t>
+      </w:r>
+      <w:r>
+        <w:rPr>
+          <w:rFonts w:ascii="Times New Roman" w:hAnsi="Times New Roman" w:cs="Times New Roman"/>
         </w:rPr>
         <w:t>)</w:t>
       </w:r>
@@ -723,6 +839,20 @@
         </w:rPr>
         <w:t>(canopy height and vertical structure can be linked to the above, and with urban proportion prediction, relevant regions for a given study can be selected using model)</w:t>
       </w:r>
+      <w:r>
+        <w:rPr>
+          <w:rFonts w:ascii="Times New Roman" w:hAnsi="Times New Roman" w:cs="Times New Roman"/>
+        </w:rPr>
+        <w:t xml:space="preserve"> --- </w:t>
+      </w:r>
+      <w:r>
+        <w:rPr>
+          <w:rFonts w:ascii="Times New Roman" w:hAnsi="Times New Roman" w:cs="Times New Roman"/>
+          <w:b/>
+          <w:bCs/>
+        </w:rPr>
+        <w:t>we can make these huge data structures (many GB of data) preprocessed and reduced to the most interesting information which will be cleaned and more useful to researchers</w:t>
+      </w:r>
     </w:p>
     <w:p>
       <w:pPr>
@@ -751,7 +881,27 @@
           <w:i/>
           <w:iCs/>
         </w:rPr>
-        <w:t>(what is the link between tree coverage and population for a given region, e.g., the Amazon rainforest, California</w:t>
+        <w:t xml:space="preserve">(what is the link between tree coverage and </w:t>
+      </w:r>
+      <w:r>
+        <w:rPr>
+          <w:rFonts w:ascii="Times New Roman" w:hAnsi="Times New Roman" w:cs="Times New Roman"/>
+          <w:b/>
+          <w:bCs/>
+          <w:i/>
+          <w:iCs/>
+        </w:rPr>
+        <w:t xml:space="preserve">urban </w:t>
+      </w:r>
+      <w:r>
+        <w:rPr>
+          <w:rFonts w:ascii="Times New Roman" w:hAnsi="Times New Roman" w:cs="Times New Roman"/>
+          <w:b/>
+          <w:bCs/>
+          <w:i/>
+          <w:iCs/>
+        </w:rPr>
+        <w:t>population for a given region, e.g., the Amazon rainforest, California</w:t>
       </w:r>
       <w:r>
         <w:rPr>
@@ -770,70 +920,6 @@
           <w:iCs/>
         </w:rPr>
         <w:t>)</w:t>
-      </w:r>
-    </w:p>
-    <w:p>
-      <w:pPr>
-        <w:rPr>
-          <w:rFonts w:ascii="Times New Roman" w:hAnsi="Times New Roman" w:cs="Times New Roman"/>
-          <w:i/>
-          <w:iCs/>
-        </w:rPr>
-      </w:pPr>
-    </w:p>
-    <w:p>
-      <w:pPr>
-        <w:rPr>
-          <w:rFonts w:ascii="Times New Roman" w:hAnsi="Times New Roman" w:cs="Times New Roman"/>
-        </w:rPr>
-      </w:pPr>
-    </w:p>
-    <w:p>
-      <w:pPr>
-        <w:rPr>
-          <w:rFonts w:ascii="Times New Roman" w:hAnsi="Times New Roman" w:cs="Times New Roman"/>
-        </w:rPr>
-      </w:pPr>
-      <w:r>
-        <w:rPr>
-          <w:rFonts w:ascii="Times New Roman" w:hAnsi="Times New Roman" w:cs="Times New Roman"/>
-        </w:rPr>
-        <w:t xml:space="preserve">[1]: </w:t>
-      </w:r>
-      <w:hyperlink r:id="rId5" w:history="1">
-        <w:r>
-          <w:rPr>
-            <w:rStyle w:val="Hyperlink"/>
-            <w:rFonts w:ascii="Times New Roman" w:hAnsi="Times New Roman" w:cs="Times New Roman"/>
-          </w:rPr>
-          <w:t>https://developers.google.com/earth-engine/datasets/catalog/LARSE_GEDI_GEDI02_A_002#description</w:t>
-        </w:r>
-      </w:hyperlink>
-    </w:p>
-    <w:p>
-      <w:pPr>
-        <w:rPr>
-          <w:rFonts w:ascii="Times New Roman" w:hAnsi="Times New Roman" w:cs="Times New Roman"/>
-        </w:rPr>
-      </w:pPr>
-    </w:p>
-    <w:p>
-      <w:pPr>
-        <w:rPr>
-          <w:rFonts w:ascii="Times New Roman" w:hAnsi="Times New Roman" w:cs="Times New Roman"/>
-        </w:rPr>
-      </w:pPr>
-      <w:r>
-        <w:rPr>
-          <w:rFonts w:ascii="Times New Roman" w:hAnsi="Times New Roman" w:cs="Times New Roman"/>
-        </w:rPr>
-        <w:t xml:space="preserve">[2]: </w:t>
-      </w:r>
-      <w:r>
-        <w:rPr>
-          <w:rFonts w:ascii="Times New Roman" w:hAnsi="Times New Roman" w:cs="Times New Roman"/>
-        </w:rPr>
-        <w:t>https://daac.ornl.gov/GEDI/guides/GEDI_ICESAT2_Global_Veg_Height.html</w:t>
       </w:r>
     </w:p>
     <w:sectPr>

</xml_diff>